<commit_message>
add dmg text when hitting enemy
</commit_message>
<xml_diff>
--- a/Report/Sketch/61TH1_1951060614_DuongGiapDuc.docx
+++ b/Report/Sketch/61TH1_1951060614_DuongGiapDuc.docx
@@ -635,12 +635,14 @@
                 <w:szCs w:val="20"/>
               </w:rPr>
             </w:pPr>
+            <w:proofErr w:type="gramStart"/>
             <w:r>
               <w:rPr>
                 <w:szCs w:val="20"/>
               </w:rPr>
               <w:t>Ngành :</w:t>
             </w:r>
+            <w:proofErr w:type="gramEnd"/>
           </w:p>
         </w:tc>
         <w:tc>
@@ -3666,8 +3668,20 @@
           <w:sz w:val="26"/>
           <w:szCs w:val="26"/>
         </w:rPr>
-        <w:t>Mã sinh viên :</w:t>
-      </w:r>
+        <w:t xml:space="preserve">Mã sinh </w:t>
+      </w:r>
+      <w:proofErr w:type="gramStart"/>
+      <w:r>
+        <w:rPr>
+          <w:rFonts w:cs="Times New Roman"/>
+          <w:i/>
+          <w:iCs/>
+          <w:sz w:val="26"/>
+          <w:szCs w:val="26"/>
+        </w:rPr>
+        <w:t>viên :</w:t>
+      </w:r>
+      <w:proofErr w:type="gramEnd"/>
       <w:r>
         <w:rPr>
           <w:rFonts w:cs="Times New Roman"/>
@@ -4829,8 +4843,13 @@
         <w:t xml:space="preserve">Hierarchy Window là nơi sắp xếp mọi GameObject trong project. Nếu </w:t>
       </w:r>
       <w:r>
-        <w:t>ta thêm những GameObjects vào màn hình trò chơi thì nó sẽ được liệt kê tại Hierachy Window. GameObject là một thứ tượng trưng cho mọi thứ trong Unity Engine mà chúng ta muốn hiện thị lên trên màn hình chính như vật thể 2D, 3D, ánh sáng, hiệu ứng, UI,…</w:t>
-      </w:r>
+        <w:t xml:space="preserve">ta thêm những GameObjects vào màn hình trò chơi thì nó sẽ được liệt kê tại Hierachy Window. GameObject là một thứ tượng trưng cho mọi thứ trong Unity Engine mà chúng ta muốn hiện thị lên trên màn hình chính như vật thể 2D, 3D, ánh sáng, hiệu ứng, </w:t>
+      </w:r>
+      <w:proofErr w:type="gramStart"/>
+      <w:r>
+        <w:t>UI,…</w:t>
+      </w:r>
+      <w:proofErr w:type="gramEnd"/>
     </w:p>
     <w:p>
       <w:pPr>
@@ -5217,21 +5236,6 @@
     </w:p>
     <w:p>
       <w:pPr>
-        <w:pStyle w:val="Content"/>
-        <w:ind w:firstLine="720"/>
-      </w:pPr>
-    </w:p>
-    <w:p>
-      <w:pPr>
-        <w:pStyle w:val="Heading4"/>
-      </w:pPr>
-      <w:r>
-        <w:t>2.1.3. Các thuộc tính chính sử dụng trong Unity Engine</w:t>
-      </w:r>
-    </w:p>
-    <w:p/>
-    <w:p>
-      <w:pPr>
         <w:keepNext/>
         <w:jc w:val="center"/>
       </w:pPr>
@@ -5371,12 +5375,375 @@
     </w:p>
     <w:p>
       <w:pPr>
-        <w:pStyle w:val="Heading3"/>
+        <w:pStyle w:val="Heading4"/>
       </w:pPr>
       <w:r>
         <w:br w:type="page"/>
       </w:r>
-    </w:p>
+      <w:r>
+        <w:lastRenderedPageBreak/>
+        <w:t>2.1.3. Các API sử dụng chính trong Unity</w:t>
+      </w:r>
+    </w:p>
+    <w:p/>
+    <w:p>
+      <w:pPr>
+        <w:pStyle w:val="Heading5"/>
+      </w:pPr>
+      <w:r>
+        <w:t>2.1.3.1. GameObject</w:t>
+      </w:r>
+    </w:p>
+    <w:p>
+      <w:pPr>
+        <w:pStyle w:val="Content"/>
+      </w:pPr>
+      <w:r>
+        <w:tab/>
+        <w:t>Là lớp thuộc tính cơ bản nhất của Unity tượng chưng cho các vật thể nhân vật, đồ vật, . . .</w:t>
+      </w:r>
+    </w:p>
+    <w:p>
+      <w:pPr>
+        <w:pStyle w:val="Content"/>
+        <w:keepNext/>
+      </w:pPr>
+      <w:r>
+        <w:drawing>
+          <wp:inline distT="0" distB="0" distL="0" distR="0" wp14:anchorId="13BCBFBE" wp14:editId="5B3C89C7">
+            <wp:extent cx="5943600" cy="4004945"/>
+            <wp:effectExtent l="0" t="0" r="0" b="0"/>
+            <wp:docPr id="1618841918" name="Picture 1" descr="A screenshot of a computer&#10;&#10;Description automatically generated"/>
+            <wp:cNvGraphicFramePr>
+              <a:graphicFrameLocks xmlns:a="http://schemas.openxmlformats.org/drawingml/2006/main" noChangeAspect="1"/>
+            </wp:cNvGraphicFramePr>
+            <a:graphic xmlns:a="http://schemas.openxmlformats.org/drawingml/2006/main">
+              <a:graphicData uri="http://schemas.openxmlformats.org/drawingml/2006/picture">
+                <pic:pic xmlns:pic="http://schemas.openxmlformats.org/drawingml/2006/picture">
+                  <pic:nvPicPr>
+                    <pic:cNvPr id="1618841918" name="Picture 1" descr="A screenshot of a computer&#10;&#10;Description automatically generated"/>
+                    <pic:cNvPicPr/>
+                  </pic:nvPicPr>
+                  <pic:blipFill>
+                    <a:blip r:embed="rId18"/>
+                    <a:stretch>
+                      <a:fillRect/>
+                    </a:stretch>
+                  </pic:blipFill>
+                  <pic:spPr>
+                    <a:xfrm>
+                      <a:off x="0" y="0"/>
+                      <a:ext cx="5943600" cy="4004945"/>
+                    </a:xfrm>
+                    <a:prstGeom prst="rect">
+                      <a:avLst/>
+                    </a:prstGeom>
+                  </pic:spPr>
+                </pic:pic>
+              </a:graphicData>
+            </a:graphic>
+          </wp:inline>
+        </w:drawing>
+      </w:r>
+    </w:p>
+    <w:p>
+      <w:pPr>
+        <w:pStyle w:val="Caption"/>
+        <w:jc w:val="center"/>
+      </w:pPr>
+      <w:r>
+        <w:t xml:space="preserve">Hình </w:t>
+      </w:r>
+      <w:fldSimple w:instr=" SEQ Hình \* ARABIC ">
+        <w:r>
+          <w:rPr>
+            <w:noProof/>
+          </w:rPr>
+          <w:t>9</w:t>
+        </w:r>
+      </w:fldSimple>
+      <w:r>
+        <w:t xml:space="preserve"> Ví dụ về một GameObject</w:t>
+      </w:r>
+    </w:p>
+    <w:p>
+      <w:pPr>
+        <w:pStyle w:val="Heading5"/>
+      </w:pPr>
+      <w:r>
+        <w:t>2.1.3.2. Collider</w:t>
+      </w:r>
+    </w:p>
+    <w:p>
+      <w:pPr>
+        <w:pStyle w:val="Content"/>
+      </w:pPr>
+      <w:r>
+        <w:tab/>
+        <w:t xml:space="preserve">Là một vòng bao tàng hình với các hình dạng khác nhau với tác dụng chính </w:t>
+      </w:r>
+      <w:r>
+        <w:t xml:space="preserve">bao ngoài một vật thể </w:t>
+      </w:r>
+      <w:r>
+        <w:t>và sử dụng các biến để tạo ra các tương tác lẫn nhau.</w:t>
+      </w:r>
+    </w:p>
+    <w:p>
+      <w:pPr>
+        <w:pStyle w:val="Content"/>
+      </w:pPr>
+    </w:p>
+    <w:p>
+      <w:pPr>
+        <w:pStyle w:val="Content"/>
+        <w:keepNext/>
+        <w:jc w:val="center"/>
+      </w:pPr>
+      <w:r>
+        <w:rPr>
+          <w:noProof/>
+        </w:rPr>
+        <w:lastRenderedPageBreak/>
+        <w:drawing>
+          <wp:inline distT="0" distB="0" distL="0" distR="0" wp14:anchorId="3BFA89BE" wp14:editId="6CC2C4C5">
+            <wp:extent cx="5271715" cy="1975907"/>
+            <wp:effectExtent l="0" t="0" r="5715" b="5715"/>
+            <wp:docPr id="1983215091" name="Picture 1"/>
+            <wp:cNvGraphicFramePr>
+              <a:graphicFrameLocks xmlns:a="http://schemas.openxmlformats.org/drawingml/2006/main" noChangeAspect="1"/>
+            </wp:cNvGraphicFramePr>
+            <a:graphic xmlns:a="http://schemas.openxmlformats.org/drawingml/2006/main">
+              <a:graphicData uri="http://schemas.openxmlformats.org/drawingml/2006/picture">
+                <pic:pic xmlns:pic="http://schemas.openxmlformats.org/drawingml/2006/picture">
+                  <pic:nvPicPr>
+                    <pic:cNvPr id="0" name="Picture 1"/>
+                    <pic:cNvPicPr>
+                      <a:picLocks noChangeAspect="1" noChangeArrowheads="1"/>
+                    </pic:cNvPicPr>
+                  </pic:nvPicPr>
+                  <pic:blipFill>
+                    <a:blip r:embed="rId19">
+                      <a:extLst>
+                        <a:ext uri="{28A0092B-C50C-407E-A947-70E740481C1C}">
+                          <a14:useLocalDpi xmlns:a14="http://schemas.microsoft.com/office/drawing/2010/main" val="0"/>
+                        </a:ext>
+                      </a:extLst>
+                    </a:blip>
+                    <a:srcRect/>
+                    <a:stretch>
+                      <a:fillRect/>
+                    </a:stretch>
+                  </pic:blipFill>
+                  <pic:spPr bwMode="auto">
+                    <a:xfrm>
+                      <a:off x="0" y="0"/>
+                      <a:ext cx="5277396" cy="1978036"/>
+                    </a:xfrm>
+                    <a:prstGeom prst="rect">
+                      <a:avLst/>
+                    </a:prstGeom>
+                    <a:noFill/>
+                    <a:ln>
+                      <a:noFill/>
+                    </a:ln>
+                  </pic:spPr>
+                </pic:pic>
+              </a:graphicData>
+            </a:graphic>
+          </wp:inline>
+        </w:drawing>
+      </w:r>
+    </w:p>
+    <w:p>
+      <w:pPr>
+        <w:pStyle w:val="Caption"/>
+        <w:jc w:val="center"/>
+      </w:pPr>
+      <w:r>
+        <w:t xml:space="preserve">Hình </w:t>
+      </w:r>
+      <w:fldSimple w:instr=" SEQ Hình \* ARABIC ">
+        <w:r>
+          <w:rPr>
+            <w:noProof/>
+          </w:rPr>
+          <w:t>10</w:t>
+        </w:r>
+      </w:fldSimple>
+      <w:r>
+        <w:t xml:space="preserve"> Ví dụ về một collider</w:t>
+      </w:r>
+    </w:p>
+    <w:p>
+      <w:pPr>
+        <w:pStyle w:val="Heading5"/>
+      </w:pPr>
+      <w:r>
+        <w:t>2.1.3.3. Rigidbody</w:t>
+      </w:r>
+    </w:p>
+    <w:p>
+      <w:pPr>
+        <w:pStyle w:val="Content"/>
+      </w:pPr>
+      <w:r>
+        <w:tab/>
+        <w:t>Rigidbody là thành phần giúp giả lập vật lý cho một vật thể hoặc cũng có thể giúp các vật thể di chuyển qua các biến như AddForce.</w:t>
+      </w:r>
+    </w:p>
+    <w:p>
+      <w:pPr>
+        <w:pStyle w:val="Content"/>
+        <w:keepNext/>
+        <w:jc w:val="center"/>
+      </w:pPr>
+      <w:r>
+        <w:drawing>
+          <wp:inline distT="0" distB="0" distL="0" distR="0" wp14:anchorId="1F874967" wp14:editId="7099D161">
+            <wp:extent cx="3544119" cy="3909724"/>
+            <wp:effectExtent l="0" t="0" r="0" b="0"/>
+            <wp:docPr id="2072760636" name="Picture 1" descr="A screenshot of a computer&#10;&#10;Description automatically generated"/>
+            <wp:cNvGraphicFramePr>
+              <a:graphicFrameLocks xmlns:a="http://schemas.openxmlformats.org/drawingml/2006/main" noChangeAspect="1"/>
+            </wp:cNvGraphicFramePr>
+            <a:graphic xmlns:a="http://schemas.openxmlformats.org/drawingml/2006/main">
+              <a:graphicData uri="http://schemas.openxmlformats.org/drawingml/2006/picture">
+                <pic:pic xmlns:pic="http://schemas.openxmlformats.org/drawingml/2006/picture">
+                  <pic:nvPicPr>
+                    <pic:cNvPr id="2072760636" name="Picture 1" descr="A screenshot of a computer&#10;&#10;Description automatically generated"/>
+                    <pic:cNvPicPr/>
+                  </pic:nvPicPr>
+                  <pic:blipFill>
+                    <a:blip r:embed="rId20"/>
+                    <a:stretch>
+                      <a:fillRect/>
+                    </a:stretch>
+                  </pic:blipFill>
+                  <pic:spPr>
+                    <a:xfrm>
+                      <a:off x="0" y="0"/>
+                      <a:ext cx="3548751" cy="3914834"/>
+                    </a:xfrm>
+                    <a:prstGeom prst="rect">
+                      <a:avLst/>
+                    </a:prstGeom>
+                  </pic:spPr>
+                </pic:pic>
+              </a:graphicData>
+            </a:graphic>
+          </wp:inline>
+        </w:drawing>
+      </w:r>
+    </w:p>
+    <w:p>
+      <w:pPr>
+        <w:pStyle w:val="Caption"/>
+        <w:jc w:val="center"/>
+      </w:pPr>
+      <w:r>
+        <w:t xml:space="preserve">Hình </w:t>
+      </w:r>
+      <w:fldSimple w:instr=" SEQ Hình \* ARABIC ">
+        <w:r>
+          <w:rPr>
+            <w:noProof/>
+          </w:rPr>
+          <w:t>11</w:t>
+        </w:r>
+      </w:fldSimple>
+      <w:r>
+        <w:t xml:space="preserve"> Lớp Rigidbody2D khi thêm vào GameObject Player</w:t>
+      </w:r>
+    </w:p>
+    <w:p/>
+    <w:p/>
+    <w:p>
+      <w:pPr>
+        <w:pStyle w:val="Heading5"/>
+      </w:pPr>
+      <w:r>
+        <w:lastRenderedPageBreak/>
+        <w:t>2.1.3.4. Unity UI</w:t>
+      </w:r>
+    </w:p>
+    <w:p>
+      <w:pPr>
+        <w:pStyle w:val="Content"/>
+      </w:pPr>
+      <w:r>
+        <w:tab/>
+        <w:t>Là một tổ hợp các công cụ tạo lên một UI cho người dùng gồm các thành phần như button, text, canvas, . . .</w:t>
+      </w:r>
+      <w:r>
+        <w:t xml:space="preserve"> Có thể truy cập các thuộc tính bằng Unity.UI.</w:t>
+      </w:r>
+    </w:p>
+    <w:p>
+      <w:pPr>
+        <w:pStyle w:val="Content"/>
+        <w:keepNext/>
+        <w:jc w:val="center"/>
+      </w:pPr>
+      <w:r>
+        <w:drawing>
+          <wp:inline distT="0" distB="0" distL="0" distR="0" wp14:anchorId="756F1DEB" wp14:editId="36F1B698">
+            <wp:extent cx="5943600" cy="3493770"/>
+            <wp:effectExtent l="0" t="0" r="0" b="0"/>
+            <wp:docPr id="1902332447" name="Picture 1" descr="A screenshot of a video game&#10;&#10;Description automatically generated"/>
+            <wp:cNvGraphicFramePr>
+              <a:graphicFrameLocks xmlns:a="http://schemas.openxmlformats.org/drawingml/2006/main" noChangeAspect="1"/>
+            </wp:cNvGraphicFramePr>
+            <a:graphic xmlns:a="http://schemas.openxmlformats.org/drawingml/2006/main">
+              <a:graphicData uri="http://schemas.openxmlformats.org/drawingml/2006/picture">
+                <pic:pic xmlns:pic="http://schemas.openxmlformats.org/drawingml/2006/picture">
+                  <pic:nvPicPr>
+                    <pic:cNvPr id="1902332447" name="Picture 1" descr="A screenshot of a video game&#10;&#10;Description automatically generated"/>
+                    <pic:cNvPicPr/>
+                  </pic:nvPicPr>
+                  <pic:blipFill>
+                    <a:blip r:embed="rId21"/>
+                    <a:stretch>
+                      <a:fillRect/>
+                    </a:stretch>
+                  </pic:blipFill>
+                  <pic:spPr>
+                    <a:xfrm>
+                      <a:off x="0" y="0"/>
+                      <a:ext cx="5943600" cy="3493770"/>
+                    </a:xfrm>
+                    <a:prstGeom prst="rect">
+                      <a:avLst/>
+                    </a:prstGeom>
+                  </pic:spPr>
+                </pic:pic>
+              </a:graphicData>
+            </a:graphic>
+          </wp:inline>
+        </w:drawing>
+      </w:r>
+    </w:p>
+    <w:p>
+      <w:pPr>
+        <w:pStyle w:val="Caption"/>
+        <w:jc w:val="center"/>
+      </w:pPr>
+      <w:r>
+        <w:t xml:space="preserve">Hình </w:t>
+      </w:r>
+      <w:fldSimple w:instr=" SEQ Hình \* ARABIC ">
+        <w:r>
+          <w:rPr>
+            <w:noProof/>
+          </w:rPr>
+          <w:t>12</w:t>
+        </w:r>
+      </w:fldSimple>
+      <w:r>
+        <w:t xml:space="preserve"> Hình ảnh UI của game</w:t>
+      </w:r>
+    </w:p>
+    <w:p/>
     <w:p>
       <w:pPr>
         <w:pStyle w:val="Heading3"/>
@@ -5391,7 +5758,6 @@
       </w:pPr>
       <w:bookmarkStart w:id="19" w:name="_Toc153993602"/>
       <w:r>
-        <w:lastRenderedPageBreak/>
         <w:t>Các công cụ hỗ trợ khác</w:t>
       </w:r>
       <w:bookmarkEnd w:id="19"/>
@@ -5425,7 +5791,15 @@
         <w:t xml:space="preserve">Là một chương trình biên dịch code đến từ Microsoft bao gồm tất cả các chức năng chính như viết code, build, debug code, test, version control, collaborate, deploy. </w:t>
       </w:r>
       <w:r>
-        <w:t>Với số lượng lớn ngôn ngữ tích hợp bao gồm C, C++, .NET, C#,… và các ngôn ngữ khác như python, ruby, node js dưới dạng các plugin hỗ trợ bên ngoài trên hết là hỗ trợ cả Unity Engine.</w:t>
+        <w:t xml:space="preserve">Với số lượng lớn ngôn ngữ tích hợp bao gồm C, C++, .NET, </w:t>
+      </w:r>
+      <w:proofErr w:type="gramStart"/>
+      <w:r>
+        <w:t>C#,…</w:t>
+      </w:r>
+      <w:proofErr w:type="gramEnd"/>
+      <w:r>
+        <w:t xml:space="preserve"> và các ngôn ngữ khác như python, ruby, node js dưới dạng các plugin hỗ trợ bên ngoài trên hết là hỗ trợ cả Unity Engine.</w:t>
       </w:r>
     </w:p>
     <w:p>
@@ -5456,7 +5830,11 @@
         <w:t xml:space="preserve">Là một chương trình chỉnh sửa hình ảnh miễn phí mã nguồn mở có thể truy cập trên github, </w:t>
       </w:r>
       <w:r>
-        <w:t>dù không có các thế mạnh như các công cụ khác vì bản chất tối giản nhưng gimp cũng thực hiện được các chức năng chỉnh sửa ảnh, vẽ, chuyển đổi các định dạng hình ảnh nên bản chất cũng không kém cạnh các sản phẩm khác là bao</w:t>
+        <w:t xml:space="preserve">dù không có các thế mạnh như các công cụ khác vì bản chất tối giản nhưng gimp </w:t>
+      </w:r>
+      <w:r>
+        <w:lastRenderedPageBreak/>
+        <w:t>cũng thực hiện được các chức năng chỉnh sửa ảnh, vẽ, chuyển đổi các định dạng hình ảnh nên bản chất cũng không kém cạnh các sản phẩm khác là bao</w:t>
       </w:r>
       <w:r>
         <w:t xml:space="preserve"> và trên hết phần mềm hoàn toàn miễn phí dễ dàng cài đặt thông qua microsoft store ở trên window.</w:t>
@@ -5600,6 +5978,9 @@
         <w:jc w:val="center"/>
       </w:pPr>
       <w:r>
+        <w:rPr>
+          <w:noProof/>
+        </w:rPr>
         <w:drawing>
           <wp:inline distT="0" distB="0" distL="0" distR="0" wp14:anchorId="7FE8CF81" wp14:editId="418B8F9A">
             <wp:extent cx="5943600" cy="2713990"/>
@@ -5616,7 +5997,7 @@
                     <pic:cNvPicPr/>
                   </pic:nvPicPr>
                   <pic:blipFill>
-                    <a:blip r:embed="rId18"/>
+                    <a:blip r:embed="rId22"/>
                     <a:stretch>
                       <a:fillRect/>
                     </a:stretch>
@@ -5650,7 +6031,7 @@
           <w:rPr>
             <w:noProof/>
           </w:rPr>
-          <w:t>9</w:t>
+          <w:t>13</w:t>
         </w:r>
       </w:fldSimple>
       <w:r>
@@ -5689,6 +6070,9 @@
         <w:jc w:val="center"/>
       </w:pPr>
       <w:r>
+        <w:rPr>
+          <w:noProof/>
+        </w:rPr>
         <w:drawing>
           <wp:inline distT="0" distB="0" distL="0" distR="0" wp14:anchorId="56EE2780" wp14:editId="1419472E">
             <wp:extent cx="3736774" cy="4330395"/>
@@ -5705,7 +6089,7 @@
                     <pic:cNvPicPr/>
                   </pic:nvPicPr>
                   <pic:blipFill>
-                    <a:blip r:embed="rId19"/>
+                    <a:blip r:embed="rId23"/>
                     <a:stretch>
                       <a:fillRect/>
                     </a:stretch>
@@ -5739,7 +6123,7 @@
           <w:rPr>
             <w:noProof/>
           </w:rPr>
-          <w:t>10</w:t>
+          <w:t>14</w:t>
         </w:r>
       </w:fldSimple>
       <w:r>
@@ -5783,6 +6167,9 @@
         <w:jc w:val="center"/>
       </w:pPr>
       <w:r>
+        <w:rPr>
+          <w:noProof/>
+        </w:rPr>
         <w:lastRenderedPageBreak/>
         <w:drawing>
           <wp:inline distT="0" distB="0" distL="0" distR="0" wp14:anchorId="3BBC1643" wp14:editId="71DA5B66">
@@ -5800,7 +6187,7 @@
                     <pic:cNvPicPr/>
                   </pic:nvPicPr>
                   <pic:blipFill>
-                    <a:blip r:embed="rId20"/>
+                    <a:blip r:embed="rId24"/>
                     <a:stretch>
                       <a:fillRect/>
                     </a:stretch>
@@ -5834,7 +6221,7 @@
           <w:rPr>
             <w:noProof/>
           </w:rPr>
-          <w:t>11</w:t>
+          <w:t>15</w:t>
         </w:r>
       </w:fldSimple>
       <w:r>
@@ -5875,7 +6262,7 @@
                     </pic:cNvPicPr>
                   </pic:nvPicPr>
                   <pic:blipFill>
-                    <a:blip r:embed="rId21">
+                    <a:blip r:embed="rId25">
                       <a:extLst>
                         <a:ext uri="{28A0092B-C50C-407E-A947-70E740481C1C}">
                           <a14:useLocalDpi xmlns:a14="http://schemas.microsoft.com/office/drawing/2010/main" val="0"/>
@@ -5920,7 +6307,7 @@
           <w:rPr>
             <w:noProof/>
           </w:rPr>
-          <w:t>12</w:t>
+          <w:t>16</w:t>
         </w:r>
       </w:fldSimple>
       <w:r>
@@ -5965,6 +6352,9 @@
         <w:jc w:val="center"/>
       </w:pPr>
       <w:r>
+        <w:rPr>
+          <w:noProof/>
+        </w:rPr>
         <w:drawing>
           <wp:inline distT="0" distB="0" distL="0" distR="0" wp14:anchorId="54936EE5" wp14:editId="1A46386B">
             <wp:extent cx="4052621" cy="1353659"/>
@@ -5981,7 +6371,7 @@
                     <pic:cNvPicPr/>
                   </pic:nvPicPr>
                   <pic:blipFill>
-                    <a:blip r:embed="rId22"/>
+                    <a:blip r:embed="rId26"/>
                     <a:stretch>
                       <a:fillRect/>
                     </a:stretch>
@@ -6015,7 +6405,7 @@
           <w:rPr>
             <w:noProof/>
           </w:rPr>
-          <w:t>13</w:t>
+          <w:t>17</w:t>
         </w:r>
       </w:fldSimple>
       <w:r>
@@ -6028,6 +6418,9 @@
         <w:jc w:val="center"/>
       </w:pPr>
       <w:r>
+        <w:rPr>
+          <w:noProof/>
+        </w:rPr>
         <w:drawing>
           <wp:inline distT="0" distB="0" distL="0" distR="0" wp14:anchorId="1AE01F1F" wp14:editId="283545D8">
             <wp:extent cx="4175763" cy="1954489"/>
@@ -6044,7 +6437,7 @@
                     <pic:cNvPicPr/>
                   </pic:nvPicPr>
                   <pic:blipFill>
-                    <a:blip r:embed="rId23"/>
+                    <a:blip r:embed="rId27"/>
                     <a:stretch>
                       <a:fillRect/>
                     </a:stretch>
@@ -6078,7 +6471,7 @@
           <w:rPr>
             <w:noProof/>
           </w:rPr>
-          <w:t>14</w:t>
+          <w:t>18</w:t>
         </w:r>
       </w:fldSimple>
       <w:r>
@@ -6153,6 +6546,9 @@
         <w:jc w:val="center"/>
       </w:pPr>
       <w:r>
+        <w:rPr>
+          <w:noProof/>
+        </w:rPr>
         <w:drawing>
           <wp:inline distT="0" distB="0" distL="0" distR="0" wp14:anchorId="3AF567BC" wp14:editId="6D3C8791">
             <wp:extent cx="4710988" cy="2628288"/>
@@ -6169,7 +6565,7 @@
                     <pic:cNvPicPr/>
                   </pic:nvPicPr>
                   <pic:blipFill>
-                    <a:blip r:embed="rId24"/>
+                    <a:blip r:embed="rId28"/>
                     <a:stretch>
                       <a:fillRect/>
                     </a:stretch>
@@ -6203,7 +6599,7 @@
           <w:rPr>
             <w:noProof/>
           </w:rPr>
-          <w:t>15</w:t>
+          <w:t>19</w:t>
         </w:r>
       </w:fldSimple>
       <w:r>

</xml_diff>